<commit_message>
Continuata la relazione su OPC (work in progress).
</commit_message>
<xml_diff>
--- a/documenti/Relazioni/[ELABORATO INGEGNERIA del SOFTWARE] Relazione OPC.docx
+++ b/documenti/Relazioni/[ELABORATO INGEGNERIA del SOFTWARE] Relazione OPC.docx
@@ -124,6 +124,16 @@
         </w:rPr>
         <w:t>.</w:t>
       </w:r>
+    </w:p>
+    <w:p>
+      <w:pPr>
+        <w:rPr>
+          <w:rStyle w:val="SubtleEmphasis"/>
+          <w:rFonts w:asciiTheme="majorHAnsi" w:hAnsiTheme="majorHAnsi" w:cstheme="majorHAnsi"/>
+          <w:i w:val="0"/>
+          <w:color w:val="000000" w:themeColor="text1"/>
+        </w:rPr>
+      </w:pPr>
     </w:p>
     <w:p>
       <w:pPr>
@@ -727,16 +737,6 @@
           <w:rStyle w:val="SubtleEmphasis"/>
           <w:rFonts w:asciiTheme="majorHAnsi" w:hAnsiTheme="majorHAnsi" w:cstheme="majorHAnsi"/>
           <w:i w:val="0"/>
-          <w:color w:val="000000" w:themeColor="text1"/>
-        </w:rPr>
-      </w:pPr>
-    </w:p>
-    <w:p>
-      <w:pPr>
-        <w:rPr>
-          <w:rStyle w:val="SubtleEmphasis"/>
-          <w:rFonts w:asciiTheme="majorHAnsi" w:hAnsiTheme="majorHAnsi" w:cstheme="majorHAnsi"/>
-          <w:i w:val="0"/>
         </w:rPr>
       </w:pPr>
       <w:r>
@@ -931,25 +931,33 @@
           <w:i w:val="0"/>
           <w:color w:val="000000" w:themeColor="text1"/>
         </w:rPr>
-        <w:t xml:space="preserve"> per poter definire dei metodi comuni ai database</w:t>
-      </w:r>
-      <w:r>
-        <w:rPr>
-          <w:rStyle w:val="SubtleEmphasis"/>
-          <w:rFonts w:asciiTheme="majorHAnsi" w:hAnsiTheme="majorHAnsi" w:cstheme="majorHAnsi"/>
-          <w:i w:val="0"/>
-          <w:color w:val="000000" w:themeColor="text1"/>
-        </w:rPr>
-        <w:t xml:space="preserve"> in futur</w:t>
-      </w:r>
-      <w:r>
-        <w:rPr>
-          <w:rStyle w:val="SubtleEmphasis"/>
-          <w:rFonts w:asciiTheme="majorHAnsi" w:hAnsiTheme="majorHAnsi" w:cstheme="majorHAnsi"/>
-          <w:i w:val="0"/>
-          <w:color w:val="000000" w:themeColor="text1"/>
-        </w:rPr>
-        <w:t>e versioni del programma</w:t>
+        <w:t xml:space="preserve"> per </w:t>
+      </w:r>
+      <w:r>
+        <w:rPr>
+          <w:rStyle w:val="SubtleEmphasis"/>
+          <w:rFonts w:asciiTheme="majorHAnsi" w:hAnsiTheme="majorHAnsi" w:cstheme="majorHAnsi"/>
+          <w:i w:val="0"/>
+          <w:color w:val="000000" w:themeColor="text1"/>
+        </w:rPr>
+        <w:t xml:space="preserve">limitare il tipo dei parametri che vengono passati al metodo generico di salvataggio dei database all’interno di </w:t>
+      </w:r>
+      <w:r>
+        <w:rPr>
+          <w:rStyle w:val="SubtleEmphasis"/>
+          <w:rFonts w:asciiTheme="majorHAnsi" w:hAnsiTheme="majorHAnsi" w:cstheme="majorHAnsi"/>
+          <w:color w:val="000000" w:themeColor="text1"/>
+        </w:rPr>
+        <w:t>SystemController</w:t>
+      </w:r>
+      <w:r>
+        <w:rPr>
+          <w:rStyle w:val="SubtleEmphasis"/>
+          <w:rFonts w:asciiTheme="majorHAnsi" w:hAnsiTheme="majorHAnsi" w:cstheme="majorHAnsi"/>
+          <w:i w:val="0"/>
+          <w:color w:val="000000" w:themeColor="text1"/>
+        </w:rPr>
+        <w:t>, limitando il tipo a &lt;D extends Database&gt;</w:t>
       </w:r>
       <w:r>
         <w:rPr>
@@ -1002,16 +1010,210 @@
           <w:i w:val="0"/>
           <w:color w:val="000000" w:themeColor="text1"/>
         </w:rPr>
-        <w:t xml:space="preserve"> per prendere un oggetto dal database. Durante la fase di refactoring si dovrebbero accomunare questi metodi, aggiungendoli dall’interfaccia</w:t>
-      </w:r>
-      <w:r>
-        <w:rPr>
-          <w:rStyle w:val="SubtleEmphasis"/>
-          <w:rFonts w:asciiTheme="majorHAnsi" w:hAnsiTheme="majorHAnsi" w:cstheme="majorHAnsi"/>
-          <w:i w:val="0"/>
-          <w:color w:val="000000" w:themeColor="text1"/>
-        </w:rPr>
-        <w:t xml:space="preserve"> e implementandoli da essa</w:t>
+        <w:t xml:space="preserve"> per prendere un oggetto dal database. </w:t>
+      </w:r>
+      <w:r>
+        <w:rPr>
+          <w:rStyle w:val="SubtleEmphasis"/>
+          <w:rFonts w:asciiTheme="majorHAnsi" w:hAnsiTheme="majorHAnsi" w:cstheme="majorHAnsi"/>
+          <w:i w:val="0"/>
+          <w:color w:val="000000" w:themeColor="text1"/>
+        </w:rPr>
+        <w:t xml:space="preserve">Per adesso tali metodi hanno nomi diversi a seconda del database </w:t>
+      </w:r>
+      <w:r>
+        <w:rPr>
+          <w:rStyle w:val="SubtleEmphasis"/>
+          <w:rFonts w:asciiTheme="majorHAnsi" w:hAnsiTheme="majorHAnsi" w:cstheme="majorHAnsi"/>
+          <w:i w:val="0"/>
+          <w:color w:val="000000" w:themeColor="text1"/>
+        </w:rPr>
+        <w:t>(</w:t>
+      </w:r>
+      <w:r>
+        <w:rPr>
+          <w:rStyle w:val="SubtleEmphasis"/>
+          <w:rFonts w:asciiTheme="majorHAnsi" w:hAnsiTheme="majorHAnsi" w:cstheme="majorHAnsi"/>
+          <w:i w:val="0"/>
+          <w:color w:val="000000" w:themeColor="text1"/>
+        </w:rPr>
+        <w:t xml:space="preserve">ad esempio </w:t>
+      </w:r>
+      <w:r>
+        <w:rPr>
+          <w:rStyle w:val="SubtleEmphasis"/>
+          <w:rFonts w:asciiTheme="majorHAnsi" w:hAnsiTheme="majorHAnsi" w:cstheme="majorHAnsi"/>
+          <w:color w:val="000000" w:themeColor="text1"/>
+        </w:rPr>
+        <w:t>addUser()</w:t>
+      </w:r>
+      <w:r>
+        <w:rPr>
+          <w:rStyle w:val="SubtleEmphasis"/>
+          <w:rFonts w:asciiTheme="majorHAnsi" w:hAnsiTheme="majorHAnsi" w:cstheme="majorHAnsi"/>
+          <w:i w:val="0"/>
+          <w:color w:val="000000" w:themeColor="text1"/>
+        </w:rPr>
+        <w:t xml:space="preserve">, </w:t>
+      </w:r>
+      <w:r>
+        <w:rPr>
+          <w:rStyle w:val="SubtleEmphasis"/>
+          <w:rFonts w:asciiTheme="majorHAnsi" w:hAnsiTheme="majorHAnsi" w:cstheme="majorHAnsi"/>
+          <w:color w:val="000000" w:themeColor="text1"/>
+        </w:rPr>
+        <w:t>addMedia()</w:t>
+      </w:r>
+      <w:r>
+        <w:rPr>
+          <w:rStyle w:val="SubtleEmphasis"/>
+          <w:rFonts w:asciiTheme="majorHAnsi" w:hAnsiTheme="majorHAnsi" w:cstheme="majorHAnsi"/>
+          <w:i w:val="0"/>
+          <w:color w:val="000000" w:themeColor="text1"/>
+        </w:rPr>
+        <w:t xml:space="preserve">, </w:t>
+      </w:r>
+      <w:r>
+        <w:rPr>
+          <w:rStyle w:val="SubtleEmphasis"/>
+          <w:rFonts w:asciiTheme="majorHAnsi" w:hAnsiTheme="majorHAnsi" w:cstheme="majorHAnsi"/>
+          <w:color w:val="000000" w:themeColor="text1"/>
+        </w:rPr>
+        <w:t>addLoan()</w:t>
+      </w:r>
+      <w:r>
+        <w:rPr>
+          <w:rStyle w:val="SubtleEmphasis"/>
+          <w:rFonts w:asciiTheme="majorHAnsi" w:hAnsiTheme="majorHAnsi" w:cstheme="majorHAnsi"/>
+          <w:i w:val="0"/>
+          <w:color w:val="000000" w:themeColor="text1"/>
+        </w:rPr>
+        <w:t xml:space="preserve"> per il metodo di aggiunta).</w:t>
+      </w:r>
+      <w:r>
+        <w:rPr>
+          <w:rStyle w:val="SubtleEmphasis"/>
+          <w:rFonts w:asciiTheme="majorHAnsi" w:hAnsiTheme="majorHAnsi" w:cstheme="majorHAnsi"/>
+          <w:i w:val="0"/>
+          <w:color w:val="000000" w:themeColor="text1"/>
+        </w:rPr>
+        <w:br/>
+        <w:t>Du</w:t>
+      </w:r>
+      <w:r>
+        <w:rPr>
+          <w:rStyle w:val="SubtleEmphasis"/>
+          <w:rFonts w:asciiTheme="majorHAnsi" w:hAnsiTheme="majorHAnsi" w:cstheme="majorHAnsi"/>
+          <w:i w:val="0"/>
+          <w:color w:val="000000" w:themeColor="text1"/>
+        </w:rPr>
+        <w:t>rante la fase di refactoring</w:t>
+      </w:r>
+      <w:r>
+        <w:rPr>
+          <w:rStyle w:val="SubtleEmphasis"/>
+          <w:rFonts w:asciiTheme="majorHAnsi" w:hAnsiTheme="majorHAnsi" w:cstheme="majorHAnsi"/>
+          <w:i w:val="0"/>
+          <w:color w:val="000000" w:themeColor="text1"/>
+        </w:rPr>
+        <w:t>, perciò,</w:t>
+      </w:r>
+      <w:r>
+        <w:rPr>
+          <w:rStyle w:val="SubtleEmphasis"/>
+          <w:rFonts w:asciiTheme="majorHAnsi" w:hAnsiTheme="majorHAnsi" w:cstheme="majorHAnsi"/>
+          <w:i w:val="0"/>
+          <w:color w:val="000000" w:themeColor="text1"/>
+        </w:rPr>
+        <w:t xml:space="preserve"> si dovrebbero accomunare questi metodi</w:t>
+      </w:r>
+      <w:r>
+        <w:rPr>
+          <w:rStyle w:val="SubtleEmphasis"/>
+          <w:rFonts w:asciiTheme="majorHAnsi" w:hAnsiTheme="majorHAnsi" w:cstheme="majorHAnsi"/>
+          <w:i w:val="0"/>
+          <w:color w:val="000000" w:themeColor="text1"/>
+        </w:rPr>
+        <w:t xml:space="preserve"> (ad esempio trasformando i metodi </w:t>
+      </w:r>
+      <w:r>
+        <w:rPr>
+          <w:rStyle w:val="SubtleEmphasis"/>
+          <w:rFonts w:asciiTheme="majorHAnsi" w:hAnsiTheme="majorHAnsi" w:cstheme="majorHAnsi"/>
+          <w:color w:val="000000" w:themeColor="text1"/>
+        </w:rPr>
+        <w:t>add…()</w:t>
+      </w:r>
+      <w:r>
+        <w:rPr>
+          <w:rStyle w:val="SubtleEmphasis"/>
+          <w:rFonts w:asciiTheme="majorHAnsi" w:hAnsiTheme="majorHAnsi" w:cstheme="majorHAnsi"/>
+          <w:i w:val="0"/>
+          <w:color w:val="000000" w:themeColor="text1"/>
+        </w:rPr>
+        <w:t xml:space="preserve"> di prima in un semplice </w:t>
+      </w:r>
+      <w:r>
+        <w:rPr>
+          <w:rStyle w:val="SubtleEmphasis"/>
+          <w:rFonts w:asciiTheme="majorHAnsi" w:hAnsiTheme="majorHAnsi" w:cstheme="majorHAnsi"/>
+          <w:color w:val="000000" w:themeColor="text1"/>
+        </w:rPr>
+        <w:t>add()</w:t>
+      </w:r>
+      <w:r>
+        <w:rPr>
+          <w:rStyle w:val="SubtleEmphasis"/>
+          <w:rFonts w:asciiTheme="majorHAnsi" w:hAnsiTheme="majorHAnsi" w:cstheme="majorHAnsi"/>
+          <w:i w:val="0"/>
+          <w:color w:val="000000" w:themeColor="text1"/>
+        </w:rPr>
+        <w:t>)</w:t>
+      </w:r>
+      <w:r>
+        <w:rPr>
+          <w:rStyle w:val="SubtleEmphasis"/>
+          <w:rFonts w:asciiTheme="majorHAnsi" w:hAnsiTheme="majorHAnsi" w:cstheme="majorHAnsi"/>
+          <w:i w:val="0"/>
+          <w:color w:val="000000" w:themeColor="text1"/>
+        </w:rPr>
+        <w:t xml:space="preserve">, </w:t>
+      </w:r>
+      <w:r>
+        <w:rPr>
+          <w:rStyle w:val="SubtleEmphasis"/>
+          <w:rFonts w:asciiTheme="majorHAnsi" w:hAnsiTheme="majorHAnsi" w:cstheme="majorHAnsi"/>
+          <w:i w:val="0"/>
+          <w:color w:val="000000" w:themeColor="text1"/>
+        </w:rPr>
+        <w:t>aggiungendoli all’interfaccia</w:t>
+      </w:r>
+      <w:r>
+        <w:rPr>
+          <w:rStyle w:val="SubtleEmphasis"/>
+          <w:rFonts w:asciiTheme="majorHAnsi" w:hAnsiTheme="majorHAnsi" w:cstheme="majorHAnsi"/>
+          <w:i w:val="0"/>
+          <w:color w:val="000000" w:themeColor="text1"/>
+        </w:rPr>
+        <w:t xml:space="preserve"> e implementandoli</w:t>
+      </w:r>
+      <w:r>
+        <w:rPr>
+          <w:rStyle w:val="SubtleEmphasis"/>
+          <w:rFonts w:asciiTheme="majorHAnsi" w:hAnsiTheme="majorHAnsi" w:cstheme="majorHAnsi"/>
+          <w:i w:val="0"/>
+          <w:color w:val="000000" w:themeColor="text1"/>
+        </w:rPr>
+        <w:t xml:space="preserve"> in ogni database</w:t>
+      </w:r>
+      <w:r>
+        <w:rPr>
+          <w:rStyle w:val="SubtleEmphasis"/>
+          <w:rFonts w:asciiTheme="majorHAnsi" w:hAnsiTheme="majorHAnsi" w:cstheme="majorHAnsi"/>
+          <w:i w:val="0"/>
+          <w:color w:val="000000" w:themeColor="text1"/>
+        </w:rPr>
+        <w:t xml:space="preserve"> specifico</w:t>
       </w:r>
       <w:r>
         <w:rPr>
@@ -1055,24 +1257,6 @@
           <w:rStyle w:val="SubtleEmphasis"/>
           <w:rFonts w:asciiTheme="majorHAnsi" w:hAnsiTheme="majorHAnsi" w:cstheme="majorHAnsi"/>
           <w:i w:val="0"/>
-        </w:rPr>
-        <w:t>ancora</w:t>
-      </w:r>
-      <w:r>
-        <w:rPr>
-          <w:rStyle w:val="SubtleEmphasis"/>
-          <w:rFonts w:asciiTheme="majorHAnsi" w:hAnsiTheme="majorHAnsi" w:cstheme="majorHAnsi"/>
-          <w:b/>
-          <w:i w:val="0"/>
-          <w:color w:val="BF8F00" w:themeColor="accent4" w:themeShade="BF"/>
-        </w:rPr>
-        <w:t xml:space="preserve"> </w:t>
-      </w:r>
-      <w:r>
-        <w:rPr>
-          <w:rStyle w:val="SubtleEmphasis"/>
-          <w:rFonts w:asciiTheme="majorHAnsi" w:hAnsiTheme="majorHAnsi" w:cstheme="majorHAnsi"/>
-          <w:i w:val="0"/>
           <w:color w:val="auto"/>
         </w:rPr>
         <w:t>i</w:t>
@@ -1122,8 +1306,26 @@
           <w:color w:val="000000" w:themeColor="text1"/>
         </w:rPr>
       </w:pPr>
-      <w:bookmarkStart w:id="0" w:name="_GoBack"/>
-      <w:bookmarkEnd w:id="0"/>
+    </w:p>
+    <w:p>
+      <w:pPr>
+        <w:rPr>
+          <w:rStyle w:val="SubtleEmphasis"/>
+          <w:rFonts w:asciiTheme="majorHAnsi" w:hAnsiTheme="majorHAnsi" w:cstheme="majorHAnsi"/>
+          <w:i w:val="0"/>
+          <w:color w:val="000000" w:themeColor="text1"/>
+        </w:rPr>
+      </w:pPr>
+    </w:p>
+    <w:p>
+      <w:pPr>
+        <w:rPr>
+          <w:rStyle w:val="SubtleEmphasis"/>
+          <w:rFonts w:asciiTheme="majorHAnsi" w:hAnsiTheme="majorHAnsi" w:cstheme="majorHAnsi"/>
+          <w:i w:val="0"/>
+          <w:color w:val="000000" w:themeColor="text1"/>
+        </w:rPr>
+      </w:pPr>
     </w:p>
     <w:p>
       <w:pPr>
@@ -1255,22 +1457,219 @@
           <w:i w:val="0"/>
         </w:rPr>
       </w:pPr>
-    </w:p>
-    <w:p>
-      <w:pPr>
-        <w:rPr>
-          <w:rStyle w:val="SubtleEmphasis"/>
-          <w:rFonts w:asciiTheme="majorHAnsi" w:hAnsiTheme="majorHAnsi" w:cstheme="majorHAnsi"/>
-          <w:i w:val="0"/>
-        </w:rPr>
-      </w:pPr>
-      <w:r>
-        <w:rPr>
-          <w:rStyle w:val="SubtleEmphasis"/>
-          <w:rFonts w:asciiTheme="majorHAnsi" w:hAnsiTheme="majorHAnsi" w:cstheme="majorHAnsi"/>
-          <w:i w:val="0"/>
-          <w:color w:val="000000" w:themeColor="text1"/>
-        </w:rPr>
+      <w:r>
+        <w:rPr>
+          <w:rStyle w:val="SubtleEmphasis"/>
+          <w:rFonts w:asciiTheme="majorHAnsi" w:hAnsiTheme="majorHAnsi" w:cstheme="majorHAnsi"/>
+          <w:i w:val="0"/>
+          <w:color w:val="000000" w:themeColor="text1"/>
+        </w:rPr>
+        <w:t xml:space="preserve">Nonostante non siano presenti interfacce, la classe </w:t>
+      </w:r>
+      <w:r>
+        <w:rPr>
+          <w:rStyle w:val="SubtleEmphasis"/>
+          <w:rFonts w:asciiTheme="majorHAnsi" w:hAnsiTheme="majorHAnsi" w:cstheme="majorHAnsi"/>
+          <w:color w:val="000000" w:themeColor="text1"/>
+        </w:rPr>
+        <w:t>Media</w:t>
+      </w:r>
+      <w:r>
+        <w:rPr>
+          <w:rStyle w:val="SubtleEmphasis"/>
+          <w:rFonts w:asciiTheme="majorHAnsi" w:hAnsiTheme="majorHAnsi" w:cstheme="majorHAnsi"/>
+          <w:i w:val="0"/>
+          <w:color w:val="000000" w:themeColor="text1"/>
+        </w:rPr>
+        <w:t xml:space="preserve"> è la classe padre di </w:t>
+      </w:r>
+      <w:r>
+        <w:rPr>
+          <w:rStyle w:val="SubtleEmphasis"/>
+          <w:rFonts w:asciiTheme="majorHAnsi" w:hAnsiTheme="majorHAnsi" w:cstheme="majorHAnsi"/>
+          <w:color w:val="000000" w:themeColor="text1"/>
+        </w:rPr>
+        <w:t>Book</w:t>
+      </w:r>
+      <w:r>
+        <w:rPr>
+          <w:rStyle w:val="SubtleEmphasis"/>
+          <w:rFonts w:asciiTheme="majorHAnsi" w:hAnsiTheme="majorHAnsi" w:cstheme="majorHAnsi"/>
+          <w:i w:val="0"/>
+          <w:color w:val="000000" w:themeColor="text1"/>
+        </w:rPr>
+        <w:t xml:space="preserve"> e </w:t>
+      </w:r>
+      <w:r>
+        <w:rPr>
+          <w:rStyle w:val="SubtleEmphasis"/>
+          <w:rFonts w:asciiTheme="majorHAnsi" w:hAnsiTheme="majorHAnsi" w:cstheme="majorHAnsi"/>
+          <w:color w:val="000000" w:themeColor="text1"/>
+        </w:rPr>
+        <w:t>Film</w:t>
+      </w:r>
+      <w:r>
+        <w:rPr>
+          <w:rStyle w:val="SubtleEmphasis"/>
+          <w:rFonts w:asciiTheme="majorHAnsi" w:hAnsiTheme="majorHAnsi" w:cstheme="majorHAnsi"/>
+          <w:i w:val="0"/>
+          <w:color w:val="000000" w:themeColor="text1"/>
+        </w:rPr>
+        <w:t xml:space="preserve">. Singolarmente, queste </w:t>
+      </w:r>
+      <w:r>
+        <w:rPr>
+          <w:rStyle w:val="SubtleEmphasis"/>
+          <w:rFonts w:asciiTheme="majorHAnsi" w:hAnsiTheme="majorHAnsi" w:cstheme="majorHAnsi"/>
+          <w:i w:val="0"/>
+          <w:color w:val="000000" w:themeColor="text1"/>
+        </w:rPr>
+        <w:t xml:space="preserve">due </w:t>
+      </w:r>
+      <w:r>
+        <w:rPr>
+          <w:rStyle w:val="SubtleEmphasis"/>
+          <w:rFonts w:asciiTheme="majorHAnsi" w:hAnsiTheme="majorHAnsi" w:cstheme="majorHAnsi"/>
+          <w:i w:val="0"/>
+          <w:color w:val="000000" w:themeColor="text1"/>
+        </w:rPr>
+        <w:t>classi</w:t>
+      </w:r>
+      <w:r>
+        <w:rPr>
+          <w:rStyle w:val="SubtleEmphasis"/>
+          <w:rFonts w:asciiTheme="majorHAnsi" w:hAnsiTheme="majorHAnsi" w:cstheme="majorHAnsi"/>
+          <w:i w:val="0"/>
+          <w:color w:val="000000" w:themeColor="text1"/>
+        </w:rPr>
+        <w:t xml:space="preserve"> figlie</w:t>
+      </w:r>
+      <w:r>
+        <w:rPr>
+          <w:rStyle w:val="SubtleEmphasis"/>
+          <w:rFonts w:asciiTheme="majorHAnsi" w:hAnsiTheme="majorHAnsi" w:cstheme="majorHAnsi"/>
+          <w:i w:val="0"/>
+          <w:color w:val="000000" w:themeColor="text1"/>
+        </w:rPr>
+        <w:t xml:space="preserve"> sono chiuse alla modifica e il modulo intero è aperto all’estensione, in quanto una o più tipologie nuove di </w:t>
+      </w:r>
+      <w:r>
+        <w:rPr>
+          <w:rStyle w:val="SubtleEmphasis"/>
+          <w:rFonts w:asciiTheme="majorHAnsi" w:hAnsiTheme="majorHAnsi" w:cstheme="majorHAnsi"/>
+          <w:color w:val="000000" w:themeColor="text1"/>
+        </w:rPr>
+        <w:t>Media</w:t>
+      </w:r>
+      <w:r>
+        <w:rPr>
+          <w:rStyle w:val="SubtleEmphasis"/>
+          <w:rFonts w:asciiTheme="majorHAnsi" w:hAnsiTheme="majorHAnsi" w:cstheme="majorHAnsi"/>
+          <w:i w:val="0"/>
+          <w:color w:val="000000" w:themeColor="text1"/>
+        </w:rPr>
+        <w:t xml:space="preserve"> potranno essere create in futuro senza problemi</w:t>
+      </w:r>
+      <w:r>
+        <w:rPr>
+          <w:rStyle w:val="SubtleEmphasis"/>
+          <w:rFonts w:asciiTheme="majorHAnsi" w:hAnsiTheme="majorHAnsi" w:cstheme="majorHAnsi"/>
+          <w:i w:val="0"/>
+          <w:color w:val="000000" w:themeColor="text1"/>
+        </w:rPr>
+        <w:t xml:space="preserve"> (e senza dover modificare alcuna struttura dati all’interno del programma)</w:t>
+      </w:r>
+      <w:r>
+        <w:rPr>
+          <w:rStyle w:val="SubtleEmphasis"/>
+          <w:rFonts w:asciiTheme="majorHAnsi" w:hAnsiTheme="majorHAnsi" w:cstheme="majorHAnsi"/>
+          <w:i w:val="0"/>
+          <w:color w:val="000000" w:themeColor="text1"/>
+        </w:rPr>
+        <w:t>.</w:t>
+      </w:r>
+      <w:r>
+        <w:rPr>
+          <w:rStyle w:val="SubtleEmphasis"/>
+          <w:rFonts w:asciiTheme="majorHAnsi" w:hAnsiTheme="majorHAnsi" w:cstheme="majorHAnsi"/>
+          <w:i w:val="0"/>
+          <w:color w:val="000000" w:themeColor="text1"/>
+        </w:rPr>
+        <w:br/>
+      </w:r>
+      <w:r>
+        <w:rPr>
+          <w:rStyle w:val="SubtleEmphasis"/>
+          <w:rFonts w:asciiTheme="majorHAnsi" w:hAnsiTheme="majorHAnsi" w:cstheme="majorHAnsi"/>
+          <w:i w:val="0"/>
+          <w:color w:val="000000" w:themeColor="text1"/>
+        </w:rPr>
+        <w:t>Questo modulo</w:t>
+      </w:r>
+      <w:r>
+        <w:rPr>
+          <w:rStyle w:val="SubtleEmphasis"/>
+          <w:rFonts w:asciiTheme="majorHAnsi" w:hAnsiTheme="majorHAnsi" w:cstheme="majorHAnsi"/>
+          <w:i w:val="0"/>
+          <w:color w:val="000000" w:themeColor="text1"/>
+        </w:rPr>
+        <w:t xml:space="preserve"> perciò </w:t>
+      </w:r>
+      <w:r>
+        <w:rPr>
+          <w:rStyle w:val="SubtleEmphasis"/>
+          <w:rFonts w:asciiTheme="majorHAnsi" w:hAnsiTheme="majorHAnsi" w:cstheme="majorHAnsi"/>
+          <w:b/>
+          <w:i w:val="0"/>
+          <w:color w:val="538135" w:themeColor="accent6" w:themeShade="BF"/>
+        </w:rPr>
+        <w:t xml:space="preserve">rispetta </w:t>
+      </w:r>
+      <w:r>
+        <w:rPr>
+          <w:rStyle w:val="SubtleEmphasis"/>
+          <w:rFonts w:asciiTheme="majorHAnsi" w:hAnsiTheme="majorHAnsi" w:cstheme="majorHAnsi"/>
+          <w:i w:val="0"/>
+          <w:color w:val="auto"/>
+        </w:rPr>
+        <w:t>il principio open-closed.</w:t>
+      </w:r>
+    </w:p>
+    <w:p>
+      <w:pPr>
+        <w:rPr>
+          <w:rStyle w:val="SubtleEmphasis"/>
+          <w:rFonts w:asciiTheme="majorHAnsi" w:hAnsiTheme="majorHAnsi" w:cstheme="majorHAnsi"/>
+          <w:i w:val="0"/>
+        </w:rPr>
+      </w:pPr>
+    </w:p>
+    <w:p>
+      <w:pPr>
+        <w:rPr>
+          <w:rStyle w:val="SubtleEmphasis"/>
+          <w:rFonts w:asciiTheme="majorHAnsi" w:hAnsiTheme="majorHAnsi" w:cstheme="majorHAnsi"/>
+          <w:i w:val="0"/>
+          <w:color w:val="000000" w:themeColor="text1"/>
+        </w:rPr>
+      </w:pPr>
+    </w:p>
+    <w:p>
+      <w:pPr>
+        <w:rPr>
+          <w:rStyle w:val="SubtleEmphasis"/>
+          <w:rFonts w:asciiTheme="majorHAnsi" w:hAnsiTheme="majorHAnsi" w:cstheme="majorHAnsi"/>
+          <w:i w:val="0"/>
+        </w:rPr>
+      </w:pPr>
+      <w:r>
+        <w:rPr>
+          <w:rStyle w:val="SubtleEmphasis"/>
+          <w:rFonts w:asciiTheme="majorHAnsi" w:hAnsiTheme="majorHAnsi" w:cstheme="majorHAnsi"/>
+          <w:i w:val="0"/>
+          <w:color w:val="000000" w:themeColor="text1"/>
+        </w:rPr>
+        <w:lastRenderedPageBreak/>
         <w:t xml:space="preserve">Il </w:t>
       </w:r>
       <w:r>
@@ -1328,7 +1727,6 @@
           <w:color w:val="000000" w:themeColor="text1"/>
           <w:lang w:eastAsia="it-IT"/>
         </w:rPr>
-        <w:lastRenderedPageBreak/>
         <w:drawing>
           <wp:inline distT="0" distB="0" distL="0" distR="0">
             <wp:extent cx="3235960" cy="3005455"/>
@@ -1385,6 +1783,320 @@
           <w:rStyle w:val="SubtleEmphasis"/>
           <w:rFonts w:asciiTheme="majorHAnsi" w:hAnsiTheme="majorHAnsi" w:cstheme="majorHAnsi"/>
           <w:i w:val="0"/>
+          <w:color w:val="000000" w:themeColor="text1"/>
+        </w:rPr>
+      </w:pPr>
+      <w:r>
+        <w:rPr>
+          <w:rStyle w:val="SubtleEmphasis"/>
+          <w:rFonts w:asciiTheme="majorHAnsi" w:hAnsiTheme="majorHAnsi" w:cstheme="majorHAnsi"/>
+          <w:i w:val="0"/>
+          <w:color w:val="000000" w:themeColor="text1"/>
+        </w:rPr>
+        <w:t xml:space="preserve">Questo modulo funziona in modo analogo al modulo precedente. </w:t>
+      </w:r>
+      <w:r>
+        <w:rPr>
+          <w:rStyle w:val="SubtleEmphasis"/>
+          <w:rFonts w:asciiTheme="majorHAnsi" w:hAnsiTheme="majorHAnsi" w:cstheme="majorHAnsi"/>
+          <w:color w:val="000000" w:themeColor="text1"/>
+        </w:rPr>
+        <w:t>User</w:t>
+      </w:r>
+      <w:r>
+        <w:rPr>
+          <w:rStyle w:val="SubtleEmphasis"/>
+          <w:rFonts w:asciiTheme="majorHAnsi" w:hAnsiTheme="majorHAnsi" w:cstheme="majorHAnsi"/>
+          <w:i w:val="0"/>
+          <w:color w:val="000000" w:themeColor="text1"/>
+        </w:rPr>
+        <w:t xml:space="preserve"> è la classe padre di </w:t>
+      </w:r>
+      <w:r>
+        <w:rPr>
+          <w:rStyle w:val="SubtleEmphasis"/>
+          <w:rFonts w:asciiTheme="majorHAnsi" w:hAnsiTheme="majorHAnsi" w:cstheme="majorHAnsi"/>
+          <w:color w:val="000000" w:themeColor="text1"/>
+        </w:rPr>
+        <w:t>Operator</w:t>
+      </w:r>
+      <w:r>
+        <w:rPr>
+          <w:rStyle w:val="SubtleEmphasis"/>
+          <w:rFonts w:asciiTheme="majorHAnsi" w:hAnsiTheme="majorHAnsi" w:cstheme="majorHAnsi"/>
+          <w:i w:val="0"/>
+          <w:color w:val="000000" w:themeColor="text1"/>
+        </w:rPr>
+        <w:t xml:space="preserve"> e </w:t>
+      </w:r>
+      <w:r>
+        <w:rPr>
+          <w:rStyle w:val="SubtleEmphasis"/>
+          <w:rFonts w:asciiTheme="majorHAnsi" w:hAnsiTheme="majorHAnsi" w:cstheme="majorHAnsi"/>
+          <w:color w:val="000000" w:themeColor="text1"/>
+        </w:rPr>
+        <w:t>Customer</w:t>
+      </w:r>
+      <w:r>
+        <w:rPr>
+          <w:rStyle w:val="SubtleEmphasis"/>
+          <w:rFonts w:asciiTheme="majorHAnsi" w:hAnsiTheme="majorHAnsi" w:cstheme="majorHAnsi"/>
+          <w:i w:val="0"/>
+          <w:color w:val="000000" w:themeColor="text1"/>
+        </w:rPr>
+        <w:t xml:space="preserve">. Il modulo è facilmente estendibile e si possono aggiungere altre tipologie di </w:t>
+      </w:r>
+      <w:r>
+        <w:rPr>
+          <w:rStyle w:val="SubtleEmphasis"/>
+          <w:rFonts w:asciiTheme="majorHAnsi" w:hAnsiTheme="majorHAnsi" w:cstheme="majorHAnsi"/>
+          <w:color w:val="000000" w:themeColor="text1"/>
+        </w:rPr>
+        <w:t>User</w:t>
+      </w:r>
+      <w:r>
+        <w:rPr>
+          <w:rStyle w:val="SubtleEmphasis"/>
+          <w:rFonts w:asciiTheme="majorHAnsi" w:hAnsiTheme="majorHAnsi" w:cstheme="majorHAnsi"/>
+          <w:color w:val="000000" w:themeColor="text1"/>
+        </w:rPr>
+        <w:t xml:space="preserve"> </w:t>
+      </w:r>
+      <w:r>
+        <w:rPr>
+          <w:rStyle w:val="SubtleEmphasis"/>
+          <w:rFonts w:asciiTheme="majorHAnsi" w:hAnsiTheme="majorHAnsi" w:cstheme="majorHAnsi"/>
+          <w:i w:val="0"/>
+          <w:color w:val="000000" w:themeColor="text1"/>
+        </w:rPr>
+        <w:t xml:space="preserve">senza dover modificare alcun metodo o struttura dati. </w:t>
+      </w:r>
+      <w:r>
+        <w:rPr>
+          <w:rStyle w:val="SubtleEmphasis"/>
+          <w:rFonts w:asciiTheme="majorHAnsi" w:hAnsiTheme="majorHAnsi" w:cstheme="majorHAnsi"/>
+          <w:i w:val="0"/>
+          <w:color w:val="000000" w:themeColor="text1"/>
+        </w:rPr>
+        <w:t>L’</w:t>
+      </w:r>
+      <w:r>
+        <w:rPr>
+          <w:rStyle w:val="SubtleEmphasis"/>
+          <w:rFonts w:asciiTheme="majorHAnsi" w:hAnsiTheme="majorHAnsi" w:cstheme="majorHAnsi"/>
+          <w:b/>
+          <w:i w:val="0"/>
+          <w:color w:val="EC7320"/>
+        </w:rPr>
+        <w:t>enum</w:t>
+      </w:r>
+      <w:r>
+        <w:rPr>
+          <w:rStyle w:val="SubtleEmphasis"/>
+          <w:rFonts w:asciiTheme="majorHAnsi" w:hAnsiTheme="majorHAnsi" w:cstheme="majorHAnsi"/>
+          <w:i w:val="0"/>
+          <w:color w:val="000000" w:themeColor="text1"/>
+        </w:rPr>
+        <w:t xml:space="preserve"> UserStatus richiede che, all’eventuale aggiunta di un’altra tipologia di </w:t>
+      </w:r>
+      <w:r>
+        <w:rPr>
+          <w:rStyle w:val="SubtleEmphasis"/>
+          <w:rFonts w:asciiTheme="majorHAnsi" w:hAnsiTheme="majorHAnsi" w:cstheme="majorHAnsi"/>
+          <w:color w:val="000000" w:themeColor="text1"/>
+        </w:rPr>
+        <w:t>User</w:t>
+      </w:r>
+      <w:r>
+        <w:rPr>
+          <w:rStyle w:val="SubtleEmphasis"/>
+          <w:rFonts w:asciiTheme="majorHAnsi" w:hAnsiTheme="majorHAnsi" w:cstheme="majorHAnsi"/>
+          <w:i w:val="0"/>
+          <w:color w:val="000000" w:themeColor="text1"/>
+        </w:rPr>
+        <w:t>, venga aggiunta anche un’altra voce nell’enumerazione al fine di specificare lo status (la tipologia) dell’utente.</w:t>
+      </w:r>
+      <w:r>
+        <w:rPr>
+          <w:rStyle w:val="SubtleEmphasis"/>
+          <w:rFonts w:asciiTheme="majorHAnsi" w:hAnsiTheme="majorHAnsi" w:cstheme="majorHAnsi"/>
+          <w:i w:val="0"/>
+          <w:color w:val="000000" w:themeColor="text1"/>
+        </w:rPr>
+        <w:br/>
+        <w:t>In fase di refactoring, per migliorare l’estendibilità e la flessibilità, sarebbe preferibile eliminare l’</w:t>
+      </w:r>
+      <w:r>
+        <w:rPr>
+          <w:rStyle w:val="SubtleEmphasis"/>
+          <w:rFonts w:asciiTheme="majorHAnsi" w:hAnsiTheme="majorHAnsi" w:cstheme="majorHAnsi"/>
+          <w:b/>
+          <w:i w:val="0"/>
+          <w:color w:val="EC7320"/>
+        </w:rPr>
+        <w:t>enum</w:t>
+      </w:r>
+      <w:r>
+        <w:rPr>
+          <w:rStyle w:val="SubtleEmphasis"/>
+          <w:rFonts w:asciiTheme="majorHAnsi" w:hAnsiTheme="majorHAnsi" w:cstheme="majorHAnsi"/>
+          <w:i w:val="0"/>
+          <w:color w:val="000000" w:themeColor="text1"/>
+        </w:rPr>
+        <w:t xml:space="preserve"> e rendere il parametro privato userStatus (correntemente di tipo </w:t>
+      </w:r>
+      <w:r>
+        <w:rPr>
+          <w:rStyle w:val="SubtleEmphasis"/>
+          <w:rFonts w:asciiTheme="majorHAnsi" w:hAnsiTheme="majorHAnsi" w:cstheme="majorHAnsi"/>
+          <w:color w:val="000000" w:themeColor="text1"/>
+        </w:rPr>
+        <w:t>UserStatus</w:t>
+      </w:r>
+      <w:r>
+        <w:rPr>
+          <w:rStyle w:val="SubtleEmphasis"/>
+          <w:rFonts w:asciiTheme="majorHAnsi" w:hAnsiTheme="majorHAnsi" w:cstheme="majorHAnsi"/>
+          <w:i w:val="0"/>
+          <w:color w:val="000000" w:themeColor="text1"/>
+        </w:rPr>
+        <w:t xml:space="preserve">) all’interno di </w:t>
+      </w:r>
+      <w:r>
+        <w:rPr>
+          <w:rStyle w:val="SubtleEmphasis"/>
+          <w:rFonts w:asciiTheme="majorHAnsi" w:hAnsiTheme="majorHAnsi" w:cstheme="majorHAnsi"/>
+          <w:color w:val="000000" w:themeColor="text1"/>
+        </w:rPr>
+        <w:t>User</w:t>
+      </w:r>
+      <w:r>
+        <w:rPr>
+          <w:rStyle w:val="SubtleEmphasis"/>
+          <w:rFonts w:asciiTheme="majorHAnsi" w:hAnsiTheme="majorHAnsi" w:cstheme="majorHAnsi"/>
+          <w:color w:val="000000" w:themeColor="text1"/>
+        </w:rPr>
+        <w:t xml:space="preserve"> </w:t>
+      </w:r>
+      <w:r>
+        <w:rPr>
+          <w:rStyle w:val="SubtleEmphasis"/>
+          <w:rFonts w:asciiTheme="majorHAnsi" w:hAnsiTheme="majorHAnsi" w:cstheme="majorHAnsi"/>
+          <w:i w:val="0"/>
+          <w:color w:val="000000" w:themeColor="text1"/>
+        </w:rPr>
+        <w:t>una semplice stringa, che verrà poi sovrascritta dalle classi figlie in modo del tutto indipendente</w:t>
+      </w:r>
+      <w:r>
+        <w:rPr>
+          <w:rStyle w:val="SubtleEmphasis"/>
+          <w:rFonts w:asciiTheme="majorHAnsi" w:hAnsiTheme="majorHAnsi" w:cstheme="majorHAnsi"/>
+          <w:i w:val="0"/>
+          <w:color w:val="000000" w:themeColor="text1"/>
+        </w:rPr>
+        <w:t>, a seconda del tipo di utente che è stato definito</w:t>
+      </w:r>
+      <w:r>
+        <w:rPr>
+          <w:rStyle w:val="SubtleEmphasis"/>
+          <w:rFonts w:asciiTheme="majorHAnsi" w:hAnsiTheme="majorHAnsi" w:cstheme="majorHAnsi"/>
+          <w:i w:val="0"/>
+          <w:color w:val="000000" w:themeColor="text1"/>
+        </w:rPr>
+        <w:t>.</w:t>
+      </w:r>
+      <w:r>
+        <w:rPr>
+          <w:rStyle w:val="SubtleEmphasis"/>
+          <w:rFonts w:asciiTheme="majorHAnsi" w:hAnsiTheme="majorHAnsi" w:cstheme="majorHAnsi"/>
+          <w:i w:val="0"/>
+          <w:color w:val="000000" w:themeColor="text1"/>
+        </w:rPr>
+        <w:br/>
+      </w:r>
+      <w:r>
+        <w:rPr>
+          <w:rStyle w:val="SubtleEmphasis"/>
+          <w:rFonts w:asciiTheme="majorHAnsi" w:hAnsiTheme="majorHAnsi" w:cstheme="majorHAnsi"/>
+          <w:i w:val="0"/>
+          <w:color w:val="000000" w:themeColor="text1"/>
+        </w:rPr>
+        <w:t>Questo modulo</w:t>
+      </w:r>
+      <w:r>
+        <w:rPr>
+          <w:rStyle w:val="SubtleEmphasis"/>
+          <w:rFonts w:asciiTheme="majorHAnsi" w:hAnsiTheme="majorHAnsi" w:cstheme="majorHAnsi"/>
+          <w:i w:val="0"/>
+          <w:color w:val="000000" w:themeColor="text1"/>
+        </w:rPr>
+        <w:t xml:space="preserve"> perciò </w:t>
+      </w:r>
+      <w:r>
+        <w:rPr>
+          <w:rStyle w:val="SubtleEmphasis"/>
+          <w:rFonts w:asciiTheme="majorHAnsi" w:hAnsiTheme="majorHAnsi" w:cstheme="majorHAnsi"/>
+          <w:b/>
+          <w:i w:val="0"/>
+          <w:color w:val="BF8F00" w:themeColor="accent4" w:themeShade="BF"/>
+        </w:rPr>
+        <w:t>rispetta</w:t>
+      </w:r>
+      <w:r>
+        <w:rPr>
+          <w:rStyle w:val="SubtleEmphasis"/>
+          <w:rFonts w:asciiTheme="majorHAnsi" w:hAnsiTheme="majorHAnsi" w:cstheme="majorHAnsi"/>
+          <w:b/>
+          <w:i w:val="0"/>
+          <w:color w:val="BF8F00" w:themeColor="accent4" w:themeShade="BF"/>
+        </w:rPr>
+        <w:t xml:space="preserve"> </w:t>
+      </w:r>
+      <w:r>
+        <w:rPr>
+          <w:rStyle w:val="SubtleEmphasis"/>
+          <w:rFonts w:asciiTheme="majorHAnsi" w:hAnsiTheme="majorHAnsi" w:cstheme="majorHAnsi"/>
+          <w:b/>
+          <w:i w:val="0"/>
+          <w:color w:val="BF8F00" w:themeColor="accent4" w:themeShade="BF"/>
+        </w:rPr>
+        <w:t>quasi del tutto</w:t>
+      </w:r>
+      <w:r>
+        <w:rPr>
+          <w:rStyle w:val="SubtleEmphasis"/>
+          <w:rFonts w:asciiTheme="majorHAnsi" w:hAnsiTheme="majorHAnsi" w:cstheme="majorHAnsi"/>
+          <w:b/>
+          <w:i w:val="0"/>
+          <w:color w:val="538135" w:themeColor="accent6" w:themeShade="BF"/>
+        </w:rPr>
+        <w:t xml:space="preserve"> </w:t>
+      </w:r>
+      <w:r>
+        <w:rPr>
+          <w:rStyle w:val="SubtleEmphasis"/>
+          <w:rFonts w:asciiTheme="majorHAnsi" w:hAnsiTheme="majorHAnsi" w:cstheme="majorHAnsi"/>
+          <w:i w:val="0"/>
+          <w:color w:val="auto"/>
+        </w:rPr>
+        <w:t>il principio open-closed.</w:t>
+      </w:r>
+    </w:p>
+    <w:p>
+      <w:pPr>
+        <w:rPr>
+          <w:rStyle w:val="SubtleEmphasis"/>
+          <w:rFonts w:asciiTheme="majorHAnsi" w:hAnsiTheme="majorHAnsi" w:cstheme="majorHAnsi"/>
+          <w:i w:val="0"/>
+        </w:rPr>
+      </w:pPr>
+    </w:p>
+    <w:p>
+      <w:pPr>
+        <w:rPr>
+          <w:rStyle w:val="SubtleEmphasis"/>
+          <w:rFonts w:asciiTheme="majorHAnsi" w:hAnsiTheme="majorHAnsi" w:cstheme="majorHAnsi"/>
+          <w:i w:val="0"/>
         </w:rPr>
       </w:pPr>
     </w:p>
@@ -1516,16 +2228,110 @@
           <w:rStyle w:val="SubtleEmphasis"/>
           <w:rFonts w:asciiTheme="majorHAnsi" w:hAnsiTheme="majorHAnsi" w:cstheme="majorHAnsi"/>
           <w:i w:val="0"/>
-        </w:rPr>
-      </w:pPr>
-      <w:r>
-        <w:rPr>
-          <w:rStyle w:val="SubtleEmphasis"/>
-          <w:rFonts w:asciiTheme="majorHAnsi" w:hAnsiTheme="majorHAnsi" w:cstheme="majorHAnsi"/>
-          <w:i w:val="0"/>
-          <w:color w:val="000000" w:themeColor="text1"/>
-        </w:rPr>
-        <w:t>e i</w:t>
+          <w:color w:val="000000" w:themeColor="text1"/>
+        </w:rPr>
+      </w:pPr>
+      <w:r>
+        <w:rPr>
+          <w:rStyle w:val="SubtleEmphasis"/>
+          <w:rFonts w:asciiTheme="majorHAnsi" w:hAnsiTheme="majorHAnsi" w:cstheme="majorHAnsi"/>
+          <w:i w:val="0"/>
+          <w:color w:val="000000" w:themeColor="text1"/>
+        </w:rPr>
+        <w:t xml:space="preserve">Tutti gli “schermi” (view testuali in questo caso) più specifici sono classi figlie di </w:t>
+      </w:r>
+      <w:r>
+        <w:rPr>
+          <w:rStyle w:val="SubtleEmphasis"/>
+          <w:rFonts w:asciiTheme="majorHAnsi" w:hAnsiTheme="majorHAnsi" w:cstheme="majorHAnsi"/>
+          <w:color w:val="000000" w:themeColor="text1"/>
+        </w:rPr>
+        <w:t>Screen</w:t>
+      </w:r>
+      <w:r>
+        <w:rPr>
+          <w:rStyle w:val="SubtleEmphasis"/>
+          <w:rFonts w:asciiTheme="majorHAnsi" w:hAnsiTheme="majorHAnsi" w:cstheme="majorHAnsi"/>
+          <w:color w:val="000000" w:themeColor="text1"/>
+        </w:rPr>
+        <w:t xml:space="preserve">, </w:t>
+      </w:r>
+      <w:r>
+        <w:rPr>
+          <w:rStyle w:val="SubtleEmphasis"/>
+          <w:rFonts w:asciiTheme="majorHAnsi" w:hAnsiTheme="majorHAnsi" w:cstheme="majorHAnsi"/>
+          <w:i w:val="0"/>
+          <w:color w:val="000000" w:themeColor="text1"/>
+        </w:rPr>
+        <w:t>classe “schermo” generica. Questo modulo è altamente estendibile e si possono aggiungere altre classi, altri “schermi” per altre funzioni future, senza dover riscrivere o modificare il codice.</w:t>
+      </w:r>
+      <w:r>
+        <w:rPr>
+          <w:rStyle w:val="SubtleEmphasis"/>
+          <w:rFonts w:asciiTheme="majorHAnsi" w:hAnsiTheme="majorHAnsi" w:cstheme="majorHAnsi"/>
+          <w:i w:val="0"/>
+          <w:color w:val="000000" w:themeColor="text1"/>
+        </w:rPr>
+        <w:br/>
+        <w:t xml:space="preserve">Questo modulo </w:t>
+      </w:r>
+      <w:r>
+        <w:rPr>
+          <w:rStyle w:val="SubtleEmphasis"/>
+          <w:rFonts w:asciiTheme="majorHAnsi" w:hAnsiTheme="majorHAnsi" w:cstheme="majorHAnsi"/>
+          <w:b/>
+          <w:i w:val="0"/>
+          <w:color w:val="538135" w:themeColor="accent6" w:themeShade="BF"/>
+        </w:rPr>
+        <w:t>rispetta</w:t>
+      </w:r>
+      <w:r>
+        <w:rPr>
+          <w:rStyle w:val="SubtleEmphasis"/>
+          <w:rFonts w:asciiTheme="majorHAnsi" w:hAnsiTheme="majorHAnsi" w:cstheme="majorHAnsi"/>
+          <w:i w:val="0"/>
+          <w:color w:val="538135" w:themeColor="accent6" w:themeShade="BF"/>
+        </w:rPr>
+        <w:t xml:space="preserve"> </w:t>
+      </w:r>
+      <w:r>
+        <w:rPr>
+          <w:rStyle w:val="SubtleEmphasis"/>
+          <w:rFonts w:asciiTheme="majorHAnsi" w:hAnsiTheme="majorHAnsi" w:cstheme="majorHAnsi"/>
+          <w:i w:val="0"/>
+          <w:color w:val="000000" w:themeColor="text1"/>
+        </w:rPr>
+        <w:t>il principio open-closed.</w:t>
+      </w:r>
+    </w:p>
+    <w:p>
+      <w:pPr>
+        <w:rPr>
+          <w:rStyle w:val="SubtleEmphasis"/>
+          <w:rFonts w:asciiTheme="majorHAnsi" w:hAnsiTheme="majorHAnsi" w:cstheme="majorHAnsi"/>
+          <w:i w:val="0"/>
+          <w:color w:val="000000" w:themeColor="text1"/>
+        </w:rPr>
+      </w:pPr>
+    </w:p>
+    <w:p>
+      <w:pPr>
+        <w:rPr>
+          <w:rStyle w:val="SubtleEmphasis"/>
+          <w:rFonts w:asciiTheme="majorHAnsi" w:hAnsiTheme="majorHAnsi" w:cstheme="majorHAnsi"/>
+          <w:i w:val="0"/>
+          <w:color w:val="000000" w:themeColor="text1"/>
+        </w:rPr>
+      </w:pPr>
+      <w:r>
+        <w:rPr>
+          <w:rStyle w:val="SubtleEmphasis"/>
+          <w:rFonts w:asciiTheme="majorHAnsi" w:hAnsiTheme="majorHAnsi" w:cstheme="majorHAnsi"/>
+          <w:i w:val="0"/>
+          <w:color w:val="000000" w:themeColor="text1"/>
+        </w:rPr>
+        <w:lastRenderedPageBreak/>
+        <w:t>I</w:t>
       </w:r>
       <w:r>
         <w:rPr>
@@ -1570,33 +2376,58 @@
           <w:i w:val="0"/>
           <w:color w:val="000000" w:themeColor="text1"/>
         </w:rPr>
+        <w:t xml:space="preserve"> (contenente </w:t>
+      </w:r>
+      <w:r>
+        <w:rPr>
+          <w:rStyle w:val="SubtleEmphasis"/>
+          <w:rFonts w:asciiTheme="majorHAnsi" w:hAnsiTheme="majorHAnsi" w:cstheme="majorHAnsi"/>
+          <w:i w:val="0"/>
+          <w:color w:val="000000" w:themeColor="text1"/>
+        </w:rPr>
+        <w:t xml:space="preserve">anche </w:t>
+      </w:r>
+      <w:r>
+        <w:rPr>
+          <w:rStyle w:val="SubtleEmphasis"/>
+          <w:rFonts w:asciiTheme="majorHAnsi" w:hAnsiTheme="majorHAnsi" w:cstheme="majorHAnsi"/>
+          <w:i w:val="0"/>
+          <w:color w:val="000000" w:themeColor="text1"/>
+        </w:rPr>
+        <w:t xml:space="preserve">il </w:t>
+      </w:r>
+      <w:r>
+        <w:rPr>
+          <w:rStyle w:val="SubtleEmphasis"/>
+          <w:rFonts w:asciiTheme="majorHAnsi" w:hAnsiTheme="majorHAnsi" w:cstheme="majorHAnsi"/>
+          <w:b/>
+          <w:i w:val="0"/>
+          <w:color w:val="EC7320"/>
+        </w:rPr>
+        <w:t>package</w:t>
+      </w:r>
+      <w:r>
+        <w:rPr>
+          <w:rStyle w:val="SubtleEmphasis"/>
+          <w:rFonts w:asciiTheme="majorHAnsi" w:hAnsiTheme="majorHAnsi" w:cstheme="majorHAnsi"/>
+          <w:i w:val="0"/>
+          <w:color w:val="EC7320"/>
+        </w:rPr>
         <w:t xml:space="preserve"> </w:t>
       </w:r>
       <w:r>
         <w:rPr>
           <w:rStyle w:val="SubtleEmphasis"/>
           <w:rFonts w:asciiTheme="majorHAnsi" w:hAnsiTheme="majorHAnsi" w:cstheme="majorHAnsi"/>
-          <w:i w:val="0"/>
-          <w:color w:val="000000" w:themeColor="text1"/>
-        </w:rPr>
-        <w:t xml:space="preserve">(contenente il </w:t>
-      </w:r>
-      <w:r>
-        <w:rPr>
-          <w:rStyle w:val="SubtleEmphasis"/>
-          <w:rFonts w:asciiTheme="majorHAnsi" w:hAnsiTheme="majorHAnsi" w:cstheme="majorHAnsi"/>
-          <w:b/>
-          <w:i w:val="0"/>
-          <w:color w:val="EC7320"/>
-        </w:rPr>
-        <w:t>package</w:t>
-      </w:r>
-      <w:r>
-        <w:rPr>
-          <w:rStyle w:val="SubtleEmphasis"/>
-          <w:rFonts w:asciiTheme="majorHAnsi" w:hAnsiTheme="majorHAnsi" w:cstheme="majorHAnsi"/>
-          <w:i w:val="0"/>
-          <w:color w:val="EC7320"/>
+          <w:color w:val="000000" w:themeColor="text1"/>
+        </w:rPr>
+        <w:t>screens</w:t>
+      </w:r>
+      <w:r>
+        <w:rPr>
+          <w:rStyle w:val="SubtleEmphasis"/>
+          <w:rFonts w:asciiTheme="majorHAnsi" w:hAnsiTheme="majorHAnsi" w:cstheme="majorHAnsi"/>
+          <w:color w:val="000000" w:themeColor="text1"/>
         </w:rPr>
         <w:t xml:space="preserve"> </w:t>
       </w:r>
@@ -1604,27 +2435,19 @@
         <w:rPr>
           <w:rStyle w:val="SubtleEmphasis"/>
           <w:rFonts w:asciiTheme="majorHAnsi" w:hAnsiTheme="majorHAnsi" w:cstheme="majorHAnsi"/>
-          <w:color w:val="000000" w:themeColor="text1"/>
-        </w:rPr>
-        <w:t>screens</w:t>
-      </w:r>
-      <w:r>
-        <w:rPr>
-          <w:rStyle w:val="SubtleEmphasis"/>
-          <w:rFonts w:asciiTheme="majorHAnsi" w:hAnsiTheme="majorHAnsi" w:cstheme="majorHAnsi"/>
-          <w:i w:val="0"/>
-          <w:color w:val="000000" w:themeColor="text1"/>
-        </w:rPr>
-        <w:t xml:space="preserve">) </w:t>
-      </w:r>
-      <w:r>
-        <w:rPr>
-          <w:rStyle w:val="SubtleEmphasis"/>
-          <w:rFonts w:asciiTheme="majorHAnsi" w:hAnsiTheme="majorHAnsi" w:cstheme="majorHAnsi"/>
-          <w:i w:val="0"/>
-          <w:color w:val="000000" w:themeColor="text1"/>
-        </w:rPr>
-        <w:t>contiene le seguenti classi:</w:t>
+          <w:i w:val="0"/>
+          <w:color w:val="000000" w:themeColor="text1"/>
+        </w:rPr>
+        <w:t>di cui sopra</w:t>
+      </w:r>
+      <w:r>
+        <w:rPr>
+          <w:rStyle w:val="SubtleEmphasis"/>
+          <w:rFonts w:asciiTheme="majorHAnsi" w:hAnsiTheme="majorHAnsi" w:cstheme="majorHAnsi"/>
+          <w:i w:val="0"/>
+          <w:color w:val="000000" w:themeColor="text1"/>
+        </w:rPr>
+        <w:t>) contiene le seguenti classi:</w:t>
       </w:r>
     </w:p>
     <w:p>
@@ -1632,6 +2455,7 @@
         <w:jc w:val="center"/>
         <w:rPr>
           <w:rStyle w:val="SubtleEmphasis"/>
+          <w:rFonts w:asciiTheme="majorHAnsi" w:hAnsiTheme="majorHAnsi" w:cstheme="majorHAnsi"/>
           <w:i w:val="0"/>
         </w:rPr>
       </w:pPr>
@@ -1644,8 +2468,8 @@
           <w:lang w:eastAsia="it-IT"/>
         </w:rPr>
         <w:drawing>
-          <wp:inline distT="0" distB="0" distL="0" distR="0">
-            <wp:extent cx="6120130" cy="1963240"/>
+          <wp:inline distT="0" distB="0" distL="0" distR="0" wp14:anchorId="2E48E027" wp14:editId="3CCC1501">
+            <wp:extent cx="6120130" cy="1962785"/>
             <wp:effectExtent l="0" t="0" r="0" b="0"/>
             <wp:docPr id="6" name="Picture 6" descr="C:\Users\Alessandro\AppData\Local\Microsoft\Windows\INetCache\Content.Word\UML Screens and TextualView and GuiManager.png"/>
             <wp:cNvGraphicFramePr>
@@ -1676,7 +2500,7 @@
                   <pic:spPr bwMode="auto">
                     <a:xfrm>
                       <a:off x="0" y="0"/>
-                      <a:ext cx="6120130" cy="1963240"/>
+                      <a:ext cx="6120130" cy="1962785"/>
                     </a:xfrm>
                     <a:prstGeom prst="rect">
                       <a:avLst/>
@@ -1692,6 +2516,16 @@
           </wp:inline>
         </w:drawing>
       </w:r>
+    </w:p>
+    <w:p>
+      <w:pPr>
+        <w:rPr>
+          <w:rStyle w:val="SubtleEmphasis"/>
+          <w:i w:val="0"/>
+        </w:rPr>
+      </w:pPr>
+      <w:bookmarkStart w:id="0" w:name="_GoBack"/>
+      <w:bookmarkEnd w:id="0"/>
     </w:p>
     <w:sectPr>
       <w:pgSz w:w="11906" w:h="16838"/>

</xml_diff>

<commit_message>
Terminata la relazione su OPC. Iniziata la relazione su LSP (work in progress).
</commit_message>
<xml_diff>
--- a/documenti/Relazioni/[ELABORATO INGEGNERIA del SOFTWARE] Relazione OPC.docx
+++ b/documenti/Relazioni/[ELABORATO INGEGNERIA del SOFTWARE] Relazione OPC.docx
@@ -129,21 +129,34 @@
       <w:pPr>
         <w:rPr>
           <w:rStyle w:val="SubtleEmphasis"/>
-          <w:rFonts w:asciiTheme="majorHAnsi" w:hAnsiTheme="majorHAnsi" w:cstheme="majorHAnsi"/>
-          <w:i w:val="0"/>
-          <w:color w:val="000000" w:themeColor="text1"/>
-        </w:rPr>
-      </w:pPr>
-    </w:p>
-    <w:p>
-      <w:pPr>
-        <w:rPr>
-          <w:rStyle w:val="SubtleEmphasis"/>
-          <w:rFonts w:asciiTheme="majorHAnsi" w:hAnsiTheme="majorHAnsi" w:cstheme="majorHAnsi"/>
-          <w:i w:val="0"/>
-          <w:color w:val="000000" w:themeColor="text1"/>
-        </w:rPr>
-      </w:pPr>
+        </w:rPr>
+      </w:pPr>
+    </w:p>
+    <w:p>
+      <w:pPr>
+        <w:pStyle w:val="Subtitle"/>
+        <w:rPr>
+          <w:rStyle w:val="SubtleEmphasis"/>
+          <w:rFonts w:asciiTheme="majorHAnsi" w:hAnsiTheme="majorHAnsi" w:cstheme="majorHAnsi"/>
+          <w:b/>
+          <w:i w:val="0"/>
+          <w:color w:val="000000" w:themeColor="text1"/>
+          <w:sz w:val="24"/>
+          <w:u w:val="single"/>
+        </w:rPr>
+      </w:pPr>
+      <w:r>
+        <w:rPr>
+          <w:rStyle w:val="SubtleEmphasis"/>
+          <w:rFonts w:asciiTheme="majorHAnsi" w:hAnsiTheme="majorHAnsi" w:cstheme="majorHAnsi"/>
+          <w:b/>
+          <w:i w:val="0"/>
+          <w:color w:val="000000" w:themeColor="text1"/>
+          <w:sz w:val="24"/>
+          <w:u w:val="single"/>
+        </w:rPr>
+        <w:t>L’analisi package per package</w:t>
+      </w:r>
     </w:p>
     <w:p>
       <w:pPr>
@@ -2263,7 +2276,61 @@
           <w:i w:val="0"/>
           <w:color w:val="000000" w:themeColor="text1"/>
         </w:rPr>
-        <w:t>classe “schermo” generica. Questo modulo è altamente estendibile e si possono aggiungere altre classi, altri “schermi” per altre funzioni future, senza dover riscrivere o modificare il codice.</w:t>
+        <w:t xml:space="preserve">classe “schermo” generica. </w:t>
+      </w:r>
+      <w:r>
+        <w:rPr>
+          <w:rStyle w:val="SubtleEmphasis"/>
+          <w:rFonts w:asciiTheme="majorHAnsi" w:hAnsiTheme="majorHAnsi" w:cstheme="majorHAnsi"/>
+          <w:i w:val="0"/>
+          <w:color w:val="000000" w:themeColor="text1"/>
+        </w:rPr>
+        <w:t xml:space="preserve">Gli “schermi” specifici sono chiusi alla modifica e, potendo </w:t>
+      </w:r>
+      <w:r>
+        <w:rPr>
+          <w:rStyle w:val="SubtleEmphasis"/>
+          <w:rFonts w:asciiTheme="majorHAnsi" w:hAnsiTheme="majorHAnsi" w:cstheme="majorHAnsi"/>
+          <w:i w:val="0"/>
+          <w:color w:val="000000" w:themeColor="text1"/>
+        </w:rPr>
+        <w:t>aggiungere altre classi, altri “schermi” per altre funzioni future, sen</w:t>
+      </w:r>
+      <w:r>
+        <w:rPr>
+          <w:rStyle w:val="SubtleEmphasis"/>
+          <w:rFonts w:asciiTheme="majorHAnsi" w:hAnsiTheme="majorHAnsi" w:cstheme="majorHAnsi"/>
+          <w:i w:val="0"/>
+          <w:color w:val="000000" w:themeColor="text1"/>
+        </w:rPr>
+        <w:t xml:space="preserve">za dover apportare modifiche al </w:t>
+      </w:r>
+      <w:r>
+        <w:rPr>
+          <w:rStyle w:val="SubtleEmphasis"/>
+          <w:rFonts w:asciiTheme="majorHAnsi" w:hAnsiTheme="majorHAnsi" w:cstheme="majorHAnsi"/>
+          <w:i w:val="0"/>
+          <w:color w:val="000000" w:themeColor="text1"/>
+        </w:rPr>
+        <w:t>codice</w:t>
+      </w:r>
+      <w:r>
+        <w:rPr>
+          <w:rStyle w:val="SubtleEmphasis"/>
+          <w:rFonts w:asciiTheme="majorHAnsi" w:hAnsiTheme="majorHAnsi" w:cstheme="majorHAnsi"/>
+          <w:i w:val="0"/>
+          <w:color w:val="000000" w:themeColor="text1"/>
+        </w:rPr>
+        <w:t>, q</w:t>
+      </w:r>
+      <w:r>
+        <w:rPr>
+          <w:rStyle w:val="SubtleEmphasis"/>
+          <w:rFonts w:asciiTheme="majorHAnsi" w:hAnsiTheme="majorHAnsi" w:cstheme="majorHAnsi"/>
+          <w:i w:val="0"/>
+          <w:color w:val="000000" w:themeColor="text1"/>
+        </w:rPr>
+        <w:t>uesto modulo è altamente estendibile.</w:t>
       </w:r>
       <w:r>
         <w:rPr>
@@ -2273,7 +2340,24 @@
           <w:color w:val="000000" w:themeColor="text1"/>
         </w:rPr>
         <w:br/>
-        <w:t xml:space="preserve">Questo modulo </w:t>
+      </w:r>
+      <w:r>
+        <w:rPr>
+          <w:rStyle w:val="SubtleEmphasis"/>
+          <w:rFonts w:asciiTheme="majorHAnsi" w:hAnsiTheme="majorHAnsi" w:cstheme="majorHAnsi"/>
+          <w:i w:val="0"/>
+          <w:color w:val="000000" w:themeColor="text1"/>
+        </w:rPr>
+        <w:t>Esso</w:t>
+      </w:r>
+      <w:r>
+        <w:rPr>
+          <w:rStyle w:val="SubtleEmphasis"/>
+          <w:rFonts w:asciiTheme="majorHAnsi" w:hAnsiTheme="majorHAnsi" w:cstheme="majorHAnsi"/>
+          <w:i w:val="0"/>
+          <w:color w:val="000000" w:themeColor="text1"/>
+        </w:rPr>
+        <w:t xml:space="preserve"> </w:t>
       </w:r>
       <w:r>
         <w:rPr>
@@ -2284,6 +2368,24 @@
           <w:color w:val="538135" w:themeColor="accent6" w:themeShade="BF"/>
         </w:rPr>
         <w:t>rispetta</w:t>
+      </w:r>
+      <w:r>
+        <w:rPr>
+          <w:rStyle w:val="SubtleEmphasis"/>
+          <w:rFonts w:asciiTheme="majorHAnsi" w:hAnsiTheme="majorHAnsi" w:cstheme="majorHAnsi"/>
+          <w:i w:val="0"/>
+          <w:color w:val="538135" w:themeColor="accent6" w:themeShade="BF"/>
+        </w:rPr>
+        <w:t xml:space="preserve"> </w:t>
+      </w:r>
+      <w:r>
+        <w:rPr>
+          <w:rStyle w:val="SubtleEmphasis"/>
+          <w:rFonts w:asciiTheme="majorHAnsi" w:hAnsiTheme="majorHAnsi" w:cstheme="majorHAnsi"/>
+          <w:i w:val="0"/>
+          <w:color w:val="000000" w:themeColor="text1"/>
+        </w:rPr>
+        <w:t>quindi</w:t>
       </w:r>
       <w:r>
         <w:rPr>
@@ -2521,11 +2623,501 @@
       <w:pPr>
         <w:rPr>
           <w:rStyle w:val="SubtleEmphasis"/>
-          <w:i w:val="0"/>
-        </w:rPr>
-      </w:pPr>
-      <w:bookmarkStart w:id="0" w:name="_GoBack"/>
-      <w:bookmarkEnd w:id="0"/>
+          <w:rFonts w:asciiTheme="majorHAnsi" w:hAnsiTheme="majorHAnsi" w:cstheme="majorHAnsi"/>
+          <w:i w:val="0"/>
+          <w:color w:val="000000" w:themeColor="text1"/>
+        </w:rPr>
+      </w:pPr>
+      <w:r>
+        <w:rPr>
+          <w:rStyle w:val="SubtleEmphasis"/>
+          <w:rFonts w:asciiTheme="majorHAnsi" w:hAnsiTheme="majorHAnsi" w:cstheme="majorHAnsi"/>
+          <w:color w:val="000000" w:themeColor="text1"/>
+        </w:rPr>
+        <w:t>TextualView</w:t>
+      </w:r>
+      <w:r>
+        <w:rPr>
+          <w:rStyle w:val="SubtleEmphasis"/>
+          <w:rFonts w:asciiTheme="majorHAnsi" w:hAnsiTheme="majorHAnsi" w:cstheme="majorHAnsi"/>
+          <w:i w:val="0"/>
+          <w:color w:val="000000" w:themeColor="text1"/>
+        </w:rPr>
+        <w:t xml:space="preserve"> è la classe che gestisce l’interfaccia grafica testuale del programma. Nella prima versione del programma è stata anche abbozzata un’interfaccia grafica che, una volta completata, potrà facilmente essere integrata nel programma in modo del tutto indipendente e separato. Anch’essa implementerà l’interfaccia </w:t>
+      </w:r>
+      <w:r>
+        <w:rPr>
+          <w:rStyle w:val="SubtleEmphasis"/>
+          <w:rFonts w:asciiTheme="majorHAnsi" w:hAnsiTheme="majorHAnsi" w:cstheme="majorHAnsi"/>
+          <w:color w:val="000000" w:themeColor="text1"/>
+        </w:rPr>
+        <w:t>GuiManager</w:t>
+      </w:r>
+      <w:r>
+        <w:rPr>
+          <w:rStyle w:val="SubtleEmphasis"/>
+          <w:rFonts w:asciiTheme="majorHAnsi" w:hAnsiTheme="majorHAnsi" w:cstheme="majorHAnsi"/>
+          <w:i w:val="0"/>
+          <w:color w:val="000000" w:themeColor="text1"/>
+        </w:rPr>
+        <w:t xml:space="preserve"> che presenta al suo interno metodi di uso generico per classi view generiche, come ad esempio </w:t>
+      </w:r>
+      <w:r>
+        <w:rPr>
+          <w:rStyle w:val="SubtleEmphasis"/>
+          <w:rFonts w:asciiTheme="majorHAnsi" w:hAnsiTheme="majorHAnsi" w:cstheme="majorHAnsi"/>
+          <w:color w:val="000000" w:themeColor="text1"/>
+        </w:rPr>
+        <w:t>mainScreen(), signUpScreen(),</w:t>
+      </w:r>
+      <w:r>
+        <w:rPr>
+          <w:rStyle w:val="SubtleEmphasis"/>
+          <w:rFonts w:asciiTheme="majorHAnsi" w:hAnsiTheme="majorHAnsi" w:cstheme="majorHAnsi"/>
+          <w:i w:val="0"/>
+          <w:color w:val="000000" w:themeColor="text1"/>
+        </w:rPr>
+        <w:t xml:space="preserve"> ecc.</w:t>
+      </w:r>
+      <w:r>
+        <w:rPr>
+          <w:rStyle w:val="SubtleEmphasis"/>
+          <w:i w:val="0"/>
+        </w:rPr>
+        <w:br/>
+      </w:r>
+      <w:r>
+        <w:rPr>
+          <w:rStyle w:val="SubtleEmphasis"/>
+          <w:rFonts w:asciiTheme="majorHAnsi" w:hAnsiTheme="majorHAnsi" w:cstheme="majorHAnsi"/>
+          <w:i w:val="0"/>
+          <w:color w:val="000000" w:themeColor="text1"/>
+        </w:rPr>
+        <w:t>Questo modulo</w:t>
+      </w:r>
+      <w:r>
+        <w:rPr>
+          <w:rStyle w:val="SubtleEmphasis"/>
+          <w:rFonts w:asciiTheme="majorHAnsi" w:hAnsiTheme="majorHAnsi" w:cstheme="majorHAnsi"/>
+          <w:i w:val="0"/>
+          <w:color w:val="000000" w:themeColor="text1"/>
+        </w:rPr>
+        <w:t xml:space="preserve"> perciò</w:t>
+      </w:r>
+      <w:r>
+        <w:rPr>
+          <w:rStyle w:val="SubtleEmphasis"/>
+          <w:rFonts w:asciiTheme="majorHAnsi" w:hAnsiTheme="majorHAnsi" w:cstheme="majorHAnsi"/>
+          <w:i w:val="0"/>
+          <w:color w:val="000000" w:themeColor="text1"/>
+        </w:rPr>
+        <w:t xml:space="preserve"> </w:t>
+      </w:r>
+      <w:r>
+        <w:rPr>
+          <w:rStyle w:val="SubtleEmphasis"/>
+          <w:rFonts w:asciiTheme="majorHAnsi" w:hAnsiTheme="majorHAnsi" w:cstheme="majorHAnsi"/>
+          <w:b/>
+          <w:i w:val="0"/>
+          <w:color w:val="538135" w:themeColor="accent6" w:themeShade="BF"/>
+        </w:rPr>
+        <w:t>rispetta</w:t>
+      </w:r>
+      <w:r>
+        <w:rPr>
+          <w:rStyle w:val="SubtleEmphasis"/>
+          <w:rFonts w:asciiTheme="majorHAnsi" w:hAnsiTheme="majorHAnsi" w:cstheme="majorHAnsi"/>
+          <w:i w:val="0"/>
+          <w:color w:val="538135" w:themeColor="accent6" w:themeShade="BF"/>
+        </w:rPr>
+        <w:t xml:space="preserve"> </w:t>
+      </w:r>
+      <w:r>
+        <w:rPr>
+          <w:rStyle w:val="SubtleEmphasis"/>
+          <w:rFonts w:asciiTheme="majorHAnsi" w:hAnsiTheme="majorHAnsi" w:cstheme="majorHAnsi"/>
+          <w:i w:val="0"/>
+          <w:color w:val="000000" w:themeColor="text1"/>
+        </w:rPr>
+        <w:t>il principio open-closed.</w:t>
+      </w:r>
+    </w:p>
+    <w:p>
+      <w:pPr>
+        <w:rPr>
+          <w:rStyle w:val="SubtleEmphasis"/>
+          <w:rFonts w:asciiTheme="majorHAnsi" w:hAnsiTheme="majorHAnsi" w:cstheme="majorHAnsi"/>
+          <w:i w:val="0"/>
+          <w:color w:val="000000" w:themeColor="text1"/>
+        </w:rPr>
+      </w:pPr>
+    </w:p>
+    <w:p>
+      <w:pPr>
+        <w:pStyle w:val="Subtitle"/>
+        <w:rPr>
+          <w:rStyle w:val="SubtleEmphasis"/>
+          <w:rFonts w:asciiTheme="majorHAnsi" w:hAnsiTheme="majorHAnsi" w:cstheme="majorHAnsi"/>
+          <w:b/>
+          <w:i w:val="0"/>
+          <w:color w:val="000000" w:themeColor="text1"/>
+          <w:sz w:val="24"/>
+          <w:u w:val="single"/>
+        </w:rPr>
+      </w:pPr>
+      <w:r>
+        <w:rPr>
+          <w:rStyle w:val="SubtleEmphasis"/>
+          <w:rFonts w:asciiTheme="majorHAnsi" w:hAnsiTheme="majorHAnsi" w:cstheme="majorHAnsi"/>
+          <w:b/>
+          <w:i w:val="0"/>
+          <w:color w:val="000000" w:themeColor="text1"/>
+          <w:sz w:val="24"/>
+          <w:u w:val="single"/>
+        </w:rPr>
+        <w:t>Riassunto finale</w:t>
+      </w:r>
+    </w:p>
+    <w:tbl>
+      <w:tblPr>
+        <w:tblStyle w:val="TableGridLight"/>
+        <w:tblW w:w="0" w:type="auto"/>
+        <w:tblLook w:val="04A0" w:firstRow="1" w:lastRow="0" w:firstColumn="1" w:lastColumn="0" w:noHBand="0" w:noVBand="1"/>
+      </w:tblPr>
+      <w:tblGrid>
+        <w:gridCol w:w="1675"/>
+        <w:gridCol w:w="2989"/>
+      </w:tblGrid>
+      <w:tr>
+        <w:trPr>
+          <w:trHeight w:val="397"/>
+        </w:trPr>
+        <w:tc>
+          <w:tcPr>
+            <w:tcW w:w="1675" w:type="dxa"/>
+            <w:vAlign w:val="center"/>
+          </w:tcPr>
+          <w:p>
+            <w:pPr>
+              <w:rPr>
+                <w:rFonts w:cstheme="minorHAnsi"/>
+                <w:b/>
+                <w:i/>
+                <w:color w:val="404040" w:themeColor="text1" w:themeTint="BF"/>
+                <w:sz w:val="24"/>
+              </w:rPr>
+            </w:pPr>
+            <w:r>
+              <w:rPr>
+                <w:rFonts w:cstheme="minorHAnsi"/>
+                <w:b/>
+                <w:i/>
+                <w:color w:val="404040" w:themeColor="text1" w:themeTint="BF"/>
+                <w:sz w:val="24"/>
+              </w:rPr>
+              <w:t>Modulo</w:t>
+            </w:r>
+          </w:p>
+        </w:tc>
+        <w:tc>
+          <w:tcPr>
+            <w:tcW w:w="2989" w:type="dxa"/>
+            <w:vAlign w:val="center"/>
+          </w:tcPr>
+          <w:p>
+            <w:pPr>
+              <w:jc w:val="center"/>
+              <w:rPr>
+                <w:rFonts w:cstheme="minorHAnsi"/>
+                <w:b/>
+                <w:i/>
+                <w:color w:val="404040" w:themeColor="text1" w:themeTint="BF"/>
+                <w:sz w:val="24"/>
+              </w:rPr>
+            </w:pPr>
+            <w:r>
+              <w:rPr>
+                <w:rFonts w:cstheme="minorHAnsi"/>
+                <w:b/>
+                <w:i/>
+                <w:color w:val="404040" w:themeColor="text1" w:themeTint="BF"/>
+                <w:sz w:val="24"/>
+              </w:rPr>
+              <w:t>Conformità a OPC</w:t>
+            </w:r>
+          </w:p>
+        </w:tc>
+        <w:bookmarkStart w:id="0" w:name="_GoBack"/>
+        <w:bookmarkEnd w:id="0"/>
+      </w:tr>
+      <w:tr>
+        <w:trPr>
+          <w:trHeight w:val="397"/>
+        </w:trPr>
+        <w:tc>
+          <w:tcPr>
+            <w:tcW w:w="1675" w:type="dxa"/>
+            <w:vAlign w:val="center"/>
+          </w:tcPr>
+          <w:p>
+            <w:pPr>
+              <w:rPr>
+                <w:rFonts w:asciiTheme="majorHAnsi" w:hAnsiTheme="majorHAnsi" w:cstheme="majorHAnsi"/>
+                <w:sz w:val="24"/>
+              </w:rPr>
+            </w:pPr>
+            <w:r>
+              <w:rPr>
+                <w:rFonts w:asciiTheme="majorHAnsi" w:hAnsiTheme="majorHAnsi" w:cstheme="majorHAnsi"/>
+                <w:sz w:val="24"/>
+              </w:rPr>
+              <w:t>Controller</w:t>
+            </w:r>
+          </w:p>
+        </w:tc>
+        <w:tc>
+          <w:tcPr>
+            <w:tcW w:w="2989" w:type="dxa"/>
+            <w:shd w:val="clear" w:color="auto" w:fill="auto"/>
+            <w:vAlign w:val="center"/>
+          </w:tcPr>
+          <w:p>
+            <w:pPr>
+              <w:jc w:val="center"/>
+              <w:rPr>
+                <w:rFonts w:asciiTheme="majorHAnsi" w:hAnsiTheme="majorHAnsi" w:cstheme="majorHAnsi"/>
+                <w:b/>
+                <w:sz w:val="24"/>
+              </w:rPr>
+            </w:pPr>
+            <w:r>
+              <w:rPr>
+                <w:rFonts w:ascii="Segoe UI Symbol" w:hAnsi="Segoe UI Symbol" w:cs="Segoe UI Symbol"/>
+                <w:b/>
+                <w:color w:val="538135" w:themeColor="accent6" w:themeShade="BF"/>
+                <w:shd w:val="clear" w:color="auto" w:fill="FFFFFF"/>
+              </w:rPr>
+              <w:t>✓</w:t>
+            </w:r>
+          </w:p>
+        </w:tc>
+      </w:tr>
+      <w:tr>
+        <w:trPr>
+          <w:trHeight w:val="415"/>
+        </w:trPr>
+        <w:tc>
+          <w:tcPr>
+            <w:tcW w:w="1675" w:type="dxa"/>
+            <w:vAlign w:val="center"/>
+          </w:tcPr>
+          <w:p>
+            <w:pPr>
+              <w:rPr>
+                <w:rFonts w:asciiTheme="majorHAnsi" w:hAnsiTheme="majorHAnsi" w:cstheme="majorHAnsi"/>
+                <w:sz w:val="24"/>
+              </w:rPr>
+            </w:pPr>
+            <w:r>
+              <w:rPr>
+                <w:rFonts w:asciiTheme="majorHAnsi" w:hAnsiTheme="majorHAnsi" w:cstheme="majorHAnsi"/>
+                <w:sz w:val="24"/>
+              </w:rPr>
+              <w:t>Database</w:t>
+            </w:r>
+          </w:p>
+        </w:tc>
+        <w:tc>
+          <w:tcPr>
+            <w:tcW w:w="2989" w:type="dxa"/>
+            <w:shd w:val="clear" w:color="auto" w:fill="auto"/>
+            <w:vAlign w:val="center"/>
+          </w:tcPr>
+          <w:p>
+            <w:pPr>
+              <w:jc w:val="center"/>
+              <w:rPr>
+                <w:rFonts w:asciiTheme="majorHAnsi" w:hAnsiTheme="majorHAnsi" w:cstheme="majorHAnsi"/>
+                <w:sz w:val="24"/>
+              </w:rPr>
+            </w:pPr>
+            <w:r>
+              <w:rPr>
+                <w:rFonts w:ascii="Segoe UI Symbol" w:hAnsi="Segoe UI Symbol" w:cs="Segoe UI Symbol"/>
+                <w:color w:val="C00000"/>
+                <w:shd w:val="clear" w:color="auto" w:fill="FFFFFF"/>
+              </w:rPr>
+              <w:t>✖</w:t>
+            </w:r>
+          </w:p>
+        </w:tc>
+      </w:tr>
+      <w:tr>
+        <w:trPr>
+          <w:trHeight w:val="397"/>
+        </w:trPr>
+        <w:tc>
+          <w:tcPr>
+            <w:tcW w:w="1675" w:type="dxa"/>
+            <w:vAlign w:val="center"/>
+          </w:tcPr>
+          <w:p>
+            <w:pPr>
+              <w:rPr>
+                <w:rFonts w:asciiTheme="majorHAnsi" w:hAnsiTheme="majorHAnsi" w:cstheme="majorHAnsi"/>
+                <w:sz w:val="24"/>
+              </w:rPr>
+            </w:pPr>
+            <w:r>
+              <w:rPr>
+                <w:rFonts w:asciiTheme="majorHAnsi" w:hAnsiTheme="majorHAnsi" w:cstheme="majorHAnsi"/>
+                <w:sz w:val="24"/>
+              </w:rPr>
+              <w:t>Media</w:t>
+            </w:r>
+          </w:p>
+        </w:tc>
+        <w:tc>
+          <w:tcPr>
+            <w:tcW w:w="2989" w:type="dxa"/>
+            <w:shd w:val="clear" w:color="auto" w:fill="auto"/>
+            <w:vAlign w:val="center"/>
+          </w:tcPr>
+          <w:p>
+            <w:pPr>
+              <w:jc w:val="center"/>
+              <w:rPr>
+                <w:rFonts w:asciiTheme="majorHAnsi" w:hAnsiTheme="majorHAnsi" w:cstheme="majorHAnsi"/>
+                <w:b/>
+                <w:sz w:val="24"/>
+              </w:rPr>
+            </w:pPr>
+            <w:r>
+              <w:rPr>
+                <w:rFonts w:ascii="Segoe UI Symbol" w:hAnsi="Segoe UI Symbol" w:cs="Segoe UI Symbol"/>
+                <w:b/>
+                <w:color w:val="538135" w:themeColor="accent6" w:themeShade="BF"/>
+                <w:shd w:val="clear" w:color="auto" w:fill="FFFFFF"/>
+              </w:rPr>
+              <w:t>✓</w:t>
+            </w:r>
+          </w:p>
+        </w:tc>
+      </w:tr>
+      <w:tr>
+        <w:trPr>
+          <w:trHeight w:val="397"/>
+        </w:trPr>
+        <w:tc>
+          <w:tcPr>
+            <w:tcW w:w="1675" w:type="dxa"/>
+            <w:vAlign w:val="center"/>
+          </w:tcPr>
+          <w:p>
+            <w:pPr>
+              <w:rPr>
+                <w:rFonts w:asciiTheme="majorHAnsi" w:hAnsiTheme="majorHAnsi" w:cstheme="majorHAnsi"/>
+                <w:sz w:val="24"/>
+              </w:rPr>
+            </w:pPr>
+            <w:r>
+              <w:rPr>
+                <w:rFonts w:asciiTheme="majorHAnsi" w:hAnsiTheme="majorHAnsi" w:cstheme="majorHAnsi"/>
+                <w:sz w:val="24"/>
+              </w:rPr>
+              <w:t>User</w:t>
+            </w:r>
+          </w:p>
+        </w:tc>
+        <w:tc>
+          <w:tcPr>
+            <w:tcW w:w="2989" w:type="dxa"/>
+            <w:shd w:val="clear" w:color="auto" w:fill="auto"/>
+            <w:vAlign w:val="center"/>
+          </w:tcPr>
+          <w:p>
+            <w:pPr>
+              <w:jc w:val="center"/>
+              <w:rPr>
+                <w:b/>
+              </w:rPr>
+            </w:pPr>
+            <w:r>
+              <w:rPr>
+                <w:rFonts w:ascii="Cambria Math" w:hAnsi="Cambria Math" w:cs="Cambria Math"/>
+                <w:b/>
+                <w:color w:val="BF8F00" w:themeColor="accent4" w:themeShade="BF"/>
+              </w:rPr>
+              <w:t>∼</w:t>
+            </w:r>
+          </w:p>
+        </w:tc>
+      </w:tr>
+      <w:tr>
+        <w:trPr>
+          <w:trHeight w:val="397"/>
+        </w:trPr>
+        <w:tc>
+          <w:tcPr>
+            <w:tcW w:w="1675" w:type="dxa"/>
+            <w:vAlign w:val="center"/>
+          </w:tcPr>
+          <w:p>
+            <w:pPr>
+              <w:rPr>
+                <w:rFonts w:asciiTheme="majorHAnsi" w:hAnsiTheme="majorHAnsi" w:cstheme="majorHAnsi"/>
+                <w:sz w:val="24"/>
+              </w:rPr>
+            </w:pPr>
+            <w:r>
+              <w:rPr>
+                <w:rFonts w:asciiTheme="majorHAnsi" w:hAnsiTheme="majorHAnsi" w:cstheme="majorHAnsi"/>
+                <w:sz w:val="24"/>
+              </w:rPr>
+              <w:t>Screen</w:t>
+            </w:r>
+          </w:p>
+        </w:tc>
+        <w:tc>
+          <w:tcPr>
+            <w:tcW w:w="2989" w:type="dxa"/>
+            <w:shd w:val="clear" w:color="auto" w:fill="auto"/>
+            <w:vAlign w:val="center"/>
+          </w:tcPr>
+          <w:p>
+            <w:pPr>
+              <w:jc w:val="center"/>
+              <w:rPr>
+                <w:rFonts w:asciiTheme="majorHAnsi" w:hAnsiTheme="majorHAnsi" w:cstheme="majorHAnsi"/>
+                <w:b/>
+                <w:sz w:val="24"/>
+              </w:rPr>
+            </w:pPr>
+            <w:r>
+              <w:rPr>
+                <w:rFonts w:ascii="Segoe UI Symbol" w:hAnsi="Segoe UI Symbol" w:cs="Segoe UI Symbol"/>
+                <w:b/>
+                <w:color w:val="538135" w:themeColor="accent6" w:themeShade="BF"/>
+                <w:shd w:val="clear" w:color="auto" w:fill="FFFFFF"/>
+              </w:rPr>
+              <w:t>✓</w:t>
+            </w:r>
+          </w:p>
+        </w:tc>
+      </w:tr>
+    </w:tbl>
+    <w:p/>
+    <w:p>
+      <w:pPr>
+        <w:pStyle w:val="Subtitle"/>
+        <w:rPr>
+          <w:rStyle w:val="SubtleEmphasis"/>
+          <w:i w:val="0"/>
+          <w:iCs w:val="0"/>
+          <w:color w:val="5A5A5A" w:themeColor="text1" w:themeTint="A5"/>
+          <w:sz w:val="24"/>
+        </w:rPr>
+      </w:pPr>
     </w:p>
     <w:sectPr>
       <w:pgSz w:w="11906" w:h="16838"/>
@@ -2956,7 +3548,6 @@
   <w:style w:type="character" w:default="1" w:styleId="DefaultParagraphFont">
     <w:name w:val="Default Paragraph Font"/>
     <w:uiPriority w:val="1"/>
-    <w:semiHidden/>
     <w:unhideWhenUsed/>
   </w:style>
   <w:style w:type="table" w:default="1" w:styleId="TableNormal">
@@ -3069,6 +3660,44 @@
       <w:iCs/>
       <w:color w:val="404040" w:themeColor="text1" w:themeTint="BF"/>
     </w:rPr>
+  </w:style>
+  <w:style w:type="table" w:styleId="TableGrid">
+    <w:name w:val="Table Grid"/>
+    <w:basedOn w:val="TableNormal"/>
+    <w:uiPriority w:val="39"/>
+    <w:rsid w:val="00752B1E"/>
+    <w:pPr>
+      <w:spacing w:after="0" w:line="240" w:lineRule="auto"/>
+    </w:pPr>
+    <w:tblPr>
+      <w:tblBorders>
+        <w:top w:val="single" w:sz="4" w:space="0" w:color="auto"/>
+        <w:left w:val="single" w:sz="4" w:space="0" w:color="auto"/>
+        <w:bottom w:val="single" w:sz="4" w:space="0" w:color="auto"/>
+        <w:right w:val="single" w:sz="4" w:space="0" w:color="auto"/>
+        <w:insideH w:val="single" w:sz="4" w:space="0" w:color="auto"/>
+        <w:insideV w:val="single" w:sz="4" w:space="0" w:color="auto"/>
+      </w:tblBorders>
+    </w:tblPr>
+  </w:style>
+  <w:style w:type="table" w:styleId="TableGridLight">
+    <w:name w:val="Grid Table Light"/>
+    <w:basedOn w:val="TableNormal"/>
+    <w:uiPriority w:val="40"/>
+    <w:rsid w:val="00752B1E"/>
+    <w:pPr>
+      <w:spacing w:after="0" w:line="240" w:lineRule="auto"/>
+    </w:pPr>
+    <w:tblPr>
+      <w:tblBorders>
+        <w:top w:val="single" w:sz="4" w:space="0" w:color="BFBFBF" w:themeColor="background1" w:themeShade="BF"/>
+        <w:left w:val="single" w:sz="4" w:space="0" w:color="BFBFBF" w:themeColor="background1" w:themeShade="BF"/>
+        <w:bottom w:val="single" w:sz="4" w:space="0" w:color="BFBFBF" w:themeColor="background1" w:themeShade="BF"/>
+        <w:right w:val="single" w:sz="4" w:space="0" w:color="BFBFBF" w:themeColor="background1" w:themeShade="BF"/>
+        <w:insideH w:val="single" w:sz="4" w:space="0" w:color="BFBFBF" w:themeColor="background1" w:themeShade="BF"/>
+        <w:insideV w:val="single" w:sz="4" w:space="0" w:color="BFBFBF" w:themeColor="background1" w:themeShade="BF"/>
+      </w:tblBorders>
+    </w:tblPr>
   </w:style>
 </w:styles>
 </file>

</xml_diff>